<commit_message>
Wrong units on fig1&2
</commit_message>
<xml_diff>
--- a/Text/abtract_SK_MyBPC_2022.docx
+++ b/Text/abtract_SK_MyBPC_2022.docx
@@ -557,7 +557,6 @@
         </w:rPr>
         <w:t xml:space="preserve">These results confirm the experimental evidence that </w:t>
       </w:r>
-      <w:proofErr w:type="spellStart"/>
       <w:r>
         <w:rPr>
           <w:rStyle w:val="normaltextrun"/>
@@ -576,140 +575,117 @@
           <w:szCs w:val="22"/>
           <w:lang w:val="en-US"/>
         </w:rPr>
+        <w:t>MyBPC acts to limit power output. Our simulation</w:t>
+      </w:r>
+      <w:r>
+        <w:rPr>
+          <w:rStyle w:val="normaltextrun"/>
+          <w:rFonts w:ascii="Arial" w:hAnsi="Arial" w:cs="Arial"/>
+          <w:sz w:val="22"/>
+          <w:szCs w:val="22"/>
+          <w:lang w:val="en-US"/>
+        </w:rPr>
+        <w:t>s</w:t>
+      </w:r>
+      <w:r>
+        <w:rPr>
+          <w:rStyle w:val="normaltextrun"/>
+          <w:rFonts w:ascii="Arial" w:hAnsi="Arial" w:cs="Arial"/>
+          <w:sz w:val="22"/>
+          <w:szCs w:val="22"/>
+          <w:lang w:val="en-US"/>
+        </w:rPr>
+        <w:t xml:space="preserve"> suggest that both the inhibition of </w:t>
+      </w:r>
+      <w:r>
+        <w:rPr>
+          <w:rStyle w:val="normaltextrun"/>
+          <w:rFonts w:ascii="Arial" w:hAnsi="Arial" w:cs="Arial"/>
+          <w:sz w:val="22"/>
+          <w:szCs w:val="22"/>
+          <w:lang w:val="en-US"/>
+        </w:rPr>
+        <w:t>myosin</w:t>
+      </w:r>
+      <w:r>
+        <w:rPr>
+          <w:rStyle w:val="normaltextrun"/>
+          <w:rFonts w:ascii="Arial" w:hAnsi="Arial" w:cs="Arial"/>
+          <w:sz w:val="22"/>
+          <w:szCs w:val="22"/>
+          <w:lang w:val="en-US"/>
+        </w:rPr>
+        <w:t xml:space="preserve"> binding</w:t>
+      </w:r>
+      <w:r>
+        <w:rPr>
+          <w:rStyle w:val="normaltextrun"/>
+          <w:rFonts w:ascii="Arial" w:hAnsi="Arial" w:cs="Arial"/>
+          <w:sz w:val="22"/>
+          <w:szCs w:val="22"/>
+          <w:lang w:val="en-US"/>
+        </w:rPr>
+        <w:t xml:space="preserve"> by stabilization of the SRX (M1),</w:t>
+      </w:r>
+      <w:r>
+        <w:rPr>
+          <w:rStyle w:val="normaltextrun"/>
+          <w:rFonts w:ascii="Arial" w:hAnsi="Arial" w:cs="Arial"/>
+          <w:sz w:val="22"/>
+          <w:szCs w:val="22"/>
+          <w:lang w:val="en-US"/>
+        </w:rPr>
+        <w:t xml:space="preserve"> and </w:t>
+      </w:r>
+      <w:r>
+        <w:rPr>
+          <w:rStyle w:val="normaltextrun"/>
+          <w:rFonts w:ascii="Arial" w:hAnsi="Arial" w:cs="Arial"/>
+          <w:sz w:val="22"/>
+          <w:szCs w:val="22"/>
+          <w:lang w:val="en-US"/>
+        </w:rPr>
+        <w:t>drag forces due</w:t>
+      </w:r>
+      <w:r>
+        <w:rPr>
+          <w:rStyle w:val="normaltextrun"/>
+          <w:rFonts w:ascii="Arial" w:hAnsi="Arial" w:cs="Arial"/>
+          <w:sz w:val="22"/>
+          <w:szCs w:val="22"/>
+          <w:lang w:val="en-US"/>
+        </w:rPr>
+        <w:t xml:space="preserve"> to bound </w:t>
+      </w:r>
+      <w:r>
+        <w:rPr>
+          <w:rStyle w:val="normaltextrun"/>
+          <w:rFonts w:ascii="Arial" w:hAnsi="Arial" w:cs="Arial"/>
+          <w:sz w:val="22"/>
+          <w:szCs w:val="22"/>
+          <w:lang w:val="en-US"/>
+        </w:rPr>
+        <w:t>c</w:t>
+      </w:r>
+      <w:r>
+        <w:rPr>
+          <w:rStyle w:val="normaltextrun"/>
+          <w:rFonts w:ascii="Arial" w:hAnsi="Arial" w:cs="Arial"/>
+          <w:sz w:val="22"/>
+          <w:szCs w:val="22"/>
+          <w:lang w:val="en-US"/>
+        </w:rPr>
         <w:t>MyBPC</w:t>
       </w:r>
-      <w:proofErr w:type="spellEnd"/>
-      <w:r>
-        <w:rPr>
-          <w:rStyle w:val="normaltextrun"/>
-          <w:rFonts w:ascii="Arial" w:hAnsi="Arial" w:cs="Arial"/>
-          <w:sz w:val="22"/>
-          <w:szCs w:val="22"/>
-          <w:lang w:val="en-US"/>
-        </w:rPr>
-        <w:t xml:space="preserve"> acts to limit power output. Our simulation</w:t>
-      </w:r>
-      <w:r>
-        <w:rPr>
-          <w:rStyle w:val="normaltextrun"/>
-          <w:rFonts w:ascii="Arial" w:hAnsi="Arial" w:cs="Arial"/>
-          <w:sz w:val="22"/>
-          <w:szCs w:val="22"/>
-          <w:lang w:val="en-US"/>
-        </w:rPr>
-        <w:t>s</w:t>
-      </w:r>
-      <w:r>
-        <w:rPr>
-          <w:rStyle w:val="normaltextrun"/>
-          <w:rFonts w:ascii="Arial" w:hAnsi="Arial" w:cs="Arial"/>
-          <w:sz w:val="22"/>
-          <w:szCs w:val="22"/>
-          <w:lang w:val="en-US"/>
-        </w:rPr>
-        <w:t xml:space="preserve"> suggest that both the inhibition of </w:t>
-      </w:r>
-      <w:r>
-        <w:rPr>
-          <w:rStyle w:val="normaltextrun"/>
-          <w:rFonts w:ascii="Arial" w:hAnsi="Arial" w:cs="Arial"/>
-          <w:sz w:val="22"/>
-          <w:szCs w:val="22"/>
-          <w:lang w:val="en-US"/>
-        </w:rPr>
-        <w:t>myosin</w:t>
-      </w:r>
-      <w:r>
-        <w:rPr>
-          <w:rStyle w:val="normaltextrun"/>
-          <w:rFonts w:ascii="Arial" w:hAnsi="Arial" w:cs="Arial"/>
-          <w:sz w:val="22"/>
-          <w:szCs w:val="22"/>
-          <w:lang w:val="en-US"/>
-        </w:rPr>
-        <w:t xml:space="preserve"> binding</w:t>
-      </w:r>
-      <w:r>
-        <w:rPr>
-          <w:rStyle w:val="normaltextrun"/>
-          <w:rFonts w:ascii="Arial" w:hAnsi="Arial" w:cs="Arial"/>
-          <w:sz w:val="22"/>
-          <w:szCs w:val="22"/>
-          <w:lang w:val="en-US"/>
-        </w:rPr>
-        <w:t xml:space="preserve"> by stabilization of the SRX (M1),</w:t>
-      </w:r>
-      <w:r>
-        <w:rPr>
-          <w:rStyle w:val="normaltextrun"/>
-          <w:rFonts w:ascii="Arial" w:hAnsi="Arial" w:cs="Arial"/>
-          <w:sz w:val="22"/>
-          <w:szCs w:val="22"/>
-          <w:lang w:val="en-US"/>
-        </w:rPr>
-        <w:t xml:space="preserve"> and </w:t>
-      </w:r>
-      <w:r>
-        <w:rPr>
-          <w:rStyle w:val="normaltextrun"/>
-          <w:rFonts w:ascii="Arial" w:hAnsi="Arial" w:cs="Arial"/>
-          <w:sz w:val="22"/>
-          <w:szCs w:val="22"/>
-          <w:lang w:val="en-US"/>
-        </w:rPr>
-        <w:t>drag forces due</w:t>
-      </w:r>
-      <w:r>
-        <w:rPr>
-          <w:rStyle w:val="normaltextrun"/>
-          <w:rFonts w:ascii="Arial" w:hAnsi="Arial" w:cs="Arial"/>
-          <w:sz w:val="22"/>
-          <w:szCs w:val="22"/>
-          <w:lang w:val="en-US"/>
-        </w:rPr>
-        <w:t xml:space="preserve"> to bound </w:t>
-      </w:r>
-      <w:proofErr w:type="spellStart"/>
-      <w:r>
-        <w:rPr>
-          <w:rStyle w:val="normaltextrun"/>
-          <w:rFonts w:ascii="Arial" w:hAnsi="Arial" w:cs="Arial"/>
-          <w:sz w:val="22"/>
-          <w:szCs w:val="22"/>
-          <w:lang w:val="en-US"/>
-        </w:rPr>
-        <w:t>c</w:t>
-      </w:r>
-      <w:r>
-        <w:rPr>
-          <w:rStyle w:val="normaltextrun"/>
-          <w:rFonts w:ascii="Arial" w:hAnsi="Arial" w:cs="Arial"/>
-          <w:sz w:val="22"/>
-          <w:szCs w:val="22"/>
-          <w:lang w:val="en-US"/>
-        </w:rPr>
-        <w:t>MyBPC</w:t>
-      </w:r>
-      <w:r>
-        <w:rPr>
-          <w:rStyle w:val="normaltextrun"/>
-          <w:rFonts w:ascii="Arial" w:hAnsi="Arial" w:cs="Arial"/>
-          <w:sz w:val="22"/>
-          <w:szCs w:val="22"/>
-          <w:lang w:val="en-US"/>
-        </w:rPr>
-        <w:t>s</w:t>
-      </w:r>
-      <w:proofErr w:type="spellEnd"/>
-      <w:r>
-        <w:rPr>
-          <w:rStyle w:val="normaltextrun"/>
-          <w:rFonts w:ascii="Arial" w:hAnsi="Arial" w:cs="Arial"/>
-          <w:sz w:val="22"/>
-          <w:szCs w:val="22"/>
-          <w:lang w:val="en-US"/>
-        </w:rPr>
-        <w:t xml:space="preserve"> (M2)</w:t>
+      <w:r>
+        <w:rPr>
+          <w:rStyle w:val="normaltextrun"/>
+          <w:rFonts w:ascii="Arial" w:hAnsi="Arial" w:cs="Arial"/>
+          <w:sz w:val="22"/>
+          <w:szCs w:val="22"/>
+          <w:lang w:val="en-US"/>
+        </w:rPr>
+        <w:t>s (M2)</w:t>
       </w:r>
       <w:r>
         <w:rPr>
@@ -916,10 +892,10 @@
           <w:noProof/>
         </w:rPr>
         <w:drawing>
-          <wp:inline distT="0" distB="0" distL="0" distR="0" wp14:anchorId="77129BBC" wp14:editId="1FED66E5">
-            <wp:extent cx="2646000" cy="2648165"/>
+          <wp:inline distT="0" distB="0" distL="0" distR="0" wp14:anchorId="77129BBC" wp14:editId="4DC8DEB6">
+            <wp:extent cx="2645999" cy="2648165"/>
             <wp:effectExtent l="0" t="0" r="2540" b="0"/>
-            <wp:docPr id="1" name="Picture 1" descr="Chart&#10;&#10;Description automatically generated"/>
+            <wp:docPr id="1" name="Picture 1"/>
             <wp:cNvGraphicFramePr>
               <a:graphicFrameLocks xmlns:a="http://schemas.openxmlformats.org/drawingml/2006/main" noChangeAspect="1"/>
             </wp:cNvGraphicFramePr>
@@ -927,7 +903,7 @@
               <a:graphicData uri="http://schemas.openxmlformats.org/drawingml/2006/picture">
                 <pic:pic xmlns:pic="http://schemas.openxmlformats.org/drawingml/2006/picture">
                   <pic:nvPicPr>
-                    <pic:cNvPr id="1" name="Picture 1" descr="Chart&#10;&#10;Description automatically generated"/>
+                    <pic:cNvPr id="1" name="Picture 1"/>
                     <pic:cNvPicPr/>
                   </pic:nvPicPr>
                   <pic:blipFill>
@@ -945,7 +921,7 @@
                   <pic:spPr>
                     <a:xfrm>
                       <a:off x="0" y="0"/>
-                      <a:ext cx="2646000" cy="2648165"/>
+                      <a:ext cx="2645999" cy="2648165"/>
                     </a:xfrm>
                     <a:prstGeom prst="rect">
                       <a:avLst/>
@@ -962,10 +938,10 @@
           <w:noProof/>
         </w:rPr>
         <w:drawing>
-          <wp:inline distT="0" distB="0" distL="0" distR="0" wp14:anchorId="719132BC" wp14:editId="6A544470">
+          <wp:inline distT="0" distB="0" distL="0" distR="0" wp14:anchorId="719132BC" wp14:editId="6EDE2F75">
             <wp:extent cx="2650040" cy="2650040"/>
             <wp:effectExtent l="0" t="0" r="0" b="0"/>
-            <wp:docPr id="2" name="Picture 2" descr="Chart&#10;&#10;Description automatically generated"/>
+            <wp:docPr id="2" name="Picture 2"/>
             <wp:cNvGraphicFramePr>
               <a:graphicFrameLocks xmlns:a="http://schemas.openxmlformats.org/drawingml/2006/main" noChangeAspect="1"/>
             </wp:cNvGraphicFramePr>
@@ -973,7 +949,7 @@
               <a:graphicData uri="http://schemas.openxmlformats.org/drawingml/2006/picture">
                 <pic:pic xmlns:pic="http://schemas.openxmlformats.org/drawingml/2006/picture">
                   <pic:nvPicPr>
-                    <pic:cNvPr id="2" name="Picture 2" descr="Chart&#10;&#10;Description automatically generated"/>
+                    <pic:cNvPr id="2" name="Picture 2"/>
                     <pic:cNvPicPr/>
                   </pic:nvPicPr>
                   <pic:blipFill>

</xml_diff>